<commit_message>
Added the var and let keyword difference
</commit_message>
<xml_diff>
--- a/AngularNotes/Basic.docx
+++ b/AngularNotes/Basic.docx
@@ -164,25 +164,7 @@
           <w:b/>
           <w:bCs/>
         </w:rPr>
-        <w:t>Set-</w:t>
-      </w:r>
-      <w:proofErr w:type="spellStart"/>
-      <w:r>
-        <w:rPr>
-          <w:rFonts w:ascii="Bookman Old Style" w:hAnsi="Bookman Old Style"/>
-          <w:b/>
-          <w:bCs/>
-        </w:rPr>
-        <w:t>ExecutionPolicy</w:t>
-      </w:r>
-      <w:proofErr w:type="spellEnd"/>
-      <w:r>
-        <w:rPr>
-          <w:rFonts w:ascii="Bookman Old Style" w:hAnsi="Bookman Old Style"/>
-          <w:b/>
-          <w:bCs/>
-        </w:rPr>
-        <w:t xml:space="preserve"> </w:t>
+        <w:t xml:space="preserve">Set-ExecutionPolicy </w:t>
       </w:r>
       <w:proofErr w:type="spellStart"/>
       <w:r>
@@ -824,17 +806,8 @@
                 <w:rFonts w:ascii="Bookman Old Style" w:hAnsi="Bookman Old Style" w:cs="Arial"/>
                 <w:color w:val="4A4A4A"/>
               </w:rPr>
-              <w:t xml:space="preserve">Recommended Language: </w:t>
+              <w:t>Recommended Language: JavaScript </w:t>
             </w:r>
-            <w:bookmarkStart w:id="0" w:name="_GoBack"/>
-            <w:r>
-              <w:rPr>
-                <w:rFonts w:ascii="Bookman Old Style" w:hAnsi="Bookman Old Style" w:cs="Arial"/>
-                <w:color w:val="4A4A4A"/>
-              </w:rPr>
-              <w:t>JavaScript </w:t>
-            </w:r>
-            <w:bookmarkEnd w:id="0"/>
           </w:p>
         </w:tc>
         <w:tc>
@@ -3367,16 +3340,25 @@
         <w:spacing w:after="0"/>
         <w:rPr>
           <w:rFonts w:ascii="Bookman Old Style" w:hAnsi="Bookman Old Style"/>
-          <w:b/>
-          <w:bCs/>
-        </w:rPr>
-      </w:pPr>
-      <w:r>
-        <w:rPr>
-          <w:rFonts w:ascii="Bookman Old Style" w:hAnsi="Bookman Old Style"/>
-          <w:b/>
-          <w:bCs/>
-        </w:rPr>
+        </w:rPr>
+      </w:pPr>
+    </w:p>
+    <w:p>
+      <w:pPr>
+        <w:spacing w:after="0"/>
+        <w:rPr>
+          <w:rFonts w:ascii="Bookman Old Style" w:hAnsi="Bookman Old Style"/>
+          <w:b/>
+          <w:bCs/>
+        </w:rPr>
+      </w:pPr>
+      <w:r>
+        <w:rPr>
+          <w:rFonts w:ascii="Bookman Old Style" w:hAnsi="Bookman Old Style"/>
+          <w:b/>
+          <w:bCs/>
+        </w:rPr>
+        <w:lastRenderedPageBreak/>
         <w:t>What do you understand by REST in Angular?</w:t>
       </w:r>
     </w:p>
@@ -3614,13 +3596,7 @@
         <w:rPr>
           <w:rFonts w:ascii="Bookman Old Style" w:hAnsi="Bookman Old Style"/>
         </w:rPr>
-        <w:t>angular.</w:t>
-      </w:r>
-      <w:r>
-        <w:rPr>
-          <w:rFonts w:ascii="Bookman Old Style" w:hAnsi="Bookman Old Style"/>
-        </w:rPr>
-        <w:t>lowercase</w:t>
+        <w:t>angular.lowercase</w:t>
       </w:r>
       <w:proofErr w:type="spellEnd"/>
       <w:r>
@@ -3647,13 +3623,7 @@
         <w:rPr>
           <w:rFonts w:ascii="Bookman Old Style" w:hAnsi="Bookman Old Style"/>
         </w:rPr>
-        <w:t>angular.</w:t>
-      </w:r>
-      <w:r>
-        <w:rPr>
-          <w:rFonts w:ascii="Bookman Old Style" w:hAnsi="Bookman Old Style"/>
-        </w:rPr>
-        <w:t>uppercase</w:t>
+        <w:t>angular.uppercase</w:t>
       </w:r>
       <w:proofErr w:type="spellEnd"/>
       <w:r>
@@ -3680,13 +3650,7 @@
         <w:rPr>
           <w:rFonts w:ascii="Bookman Old Style" w:hAnsi="Bookman Old Style"/>
         </w:rPr>
-        <w:t>angular.</w:t>
-      </w:r>
-      <w:r>
-        <w:rPr>
-          <w:rFonts w:ascii="Bookman Old Style" w:hAnsi="Bookman Old Style"/>
-        </w:rPr>
-        <w:t>isString</w:t>
+        <w:t>angular.isString</w:t>
       </w:r>
       <w:proofErr w:type="spellEnd"/>
       <w:r>
@@ -3713,13 +3677,7 @@
         <w:rPr>
           <w:rFonts w:ascii="Bookman Old Style" w:hAnsi="Bookman Old Style"/>
         </w:rPr>
-        <w:t>Angular.</w:t>
-      </w:r>
-      <w:r>
-        <w:rPr>
-          <w:rFonts w:ascii="Bookman Old Style" w:hAnsi="Bookman Old Style"/>
-        </w:rPr>
-        <w:t>isNumber</w:t>
+        <w:t>Angular.isNumber</w:t>
       </w:r>
       <w:proofErr w:type="spellEnd"/>
       <w:r>
@@ -4040,6 +3998,203 @@
         </w:rPr>
         <w:t>’);</w:t>
       </w:r>
+    </w:p>
+    <w:p>
+      <w:pPr>
+        <w:spacing w:after="0"/>
+        <w:rPr>
+          <w:rFonts w:ascii="Bookman Old Style" w:hAnsi="Bookman Old Style"/>
+        </w:rPr>
+      </w:pPr>
+    </w:p>
+    <w:p>
+      <w:pPr>
+        <w:spacing w:after="0"/>
+        <w:rPr>
+          <w:rFonts w:ascii="Bookman Old Style" w:hAnsi="Bookman Old Style"/>
+          <w:b/>
+          <w:bCs/>
+        </w:rPr>
+      </w:pPr>
+      <w:r>
+        <w:rPr>
+          <w:rFonts w:ascii="Bookman Old Style" w:hAnsi="Bookman Old Style"/>
+          <w:b/>
+          <w:bCs/>
+        </w:rPr>
+        <w:t xml:space="preserve">Difference between </w:t>
+      </w:r>
+      <w:r>
+        <w:rPr>
+          <w:rFonts w:ascii="Bookman Old Style" w:hAnsi="Bookman Old Style"/>
+          <w:b/>
+          <w:bCs/>
+        </w:rPr>
+        <w:t>“</w:t>
+      </w:r>
+      <w:r>
+        <w:rPr>
+          <w:rFonts w:ascii="Bookman Old Style" w:hAnsi="Bookman Old Style"/>
+          <w:b/>
+          <w:bCs/>
+        </w:rPr>
+        <w:t>var</w:t>
+      </w:r>
+      <w:r>
+        <w:rPr>
+          <w:rFonts w:ascii="Bookman Old Style" w:hAnsi="Bookman Old Style"/>
+          <w:b/>
+          <w:bCs/>
+        </w:rPr>
+        <w:t>”</w:t>
+      </w:r>
+      <w:r>
+        <w:rPr>
+          <w:rFonts w:ascii="Bookman Old Style" w:hAnsi="Bookman Old Style"/>
+          <w:b/>
+          <w:bCs/>
+        </w:rPr>
+        <w:t xml:space="preserve"> and </w:t>
+      </w:r>
+      <w:r>
+        <w:rPr>
+          <w:rFonts w:ascii="Bookman Old Style" w:hAnsi="Bookman Old Style"/>
+          <w:b/>
+          <w:bCs/>
+        </w:rPr>
+        <w:t>“</w:t>
+      </w:r>
+      <w:r>
+        <w:rPr>
+          <w:rFonts w:ascii="Bookman Old Style" w:hAnsi="Bookman Old Style"/>
+          <w:b/>
+          <w:bCs/>
+        </w:rPr>
+        <w:t>let</w:t>
+      </w:r>
+      <w:r>
+        <w:rPr>
+          <w:rFonts w:ascii="Bookman Old Style" w:hAnsi="Bookman Old Style"/>
+          <w:b/>
+          <w:bCs/>
+        </w:rPr>
+        <w:t>”</w:t>
+      </w:r>
+      <w:r>
+        <w:rPr>
+          <w:rFonts w:ascii="Bookman Old Style" w:hAnsi="Bookman Old Style"/>
+          <w:b/>
+          <w:bCs/>
+        </w:rPr>
+        <w:t xml:space="preserve"> keyword</w:t>
+      </w:r>
+    </w:p>
+    <w:p>
+      <w:pPr>
+        <w:spacing w:after="0"/>
+        <w:rPr>
+          <w:rFonts w:ascii="Bookman Old Style" w:hAnsi="Bookman Old Style"/>
+        </w:rPr>
+      </w:pPr>
+      <w:r>
+        <w:rPr>
+          <w:rFonts w:ascii="Bookman Old Style" w:hAnsi="Bookman Old Style"/>
+        </w:rPr>
+        <w:t xml:space="preserve">Variables declared with </w:t>
+      </w:r>
+      <w:r>
+        <w:rPr>
+          <w:rFonts w:ascii="Bookman Old Style" w:hAnsi="Bookman Old Style"/>
+        </w:rPr>
+        <w:t>“let” keyword has limited scope, accessible only in the block it declared.</w:t>
+      </w:r>
+    </w:p>
+    <w:p>
+      <w:pPr>
+        <w:spacing w:after="0"/>
+        <w:rPr>
+          <w:rFonts w:ascii="Consolas" w:eastAsia="Times New Roman" w:hAnsi="Consolas" w:cs="Times New Roman"/>
+          <w:color w:val="D4D4D4"/>
+          <w:sz w:val="21"/>
+          <w:szCs w:val="21"/>
+          <w:lang w:eastAsia="en-IN" w:bidi="hi-IN"/>
+        </w:rPr>
+      </w:pPr>
+      <w:r>
+        <w:rPr>
+          <w:rFonts w:ascii="Bookman Old Style" w:hAnsi="Bookman Old Style"/>
+        </w:rPr>
+        <w:t>Variable</w:t>
+      </w:r>
+      <w:r>
+        <w:rPr>
+          <w:rFonts w:ascii="Bookman Old Style" w:hAnsi="Bookman Old Style"/>
+        </w:rPr>
+        <w:t>s</w:t>
+      </w:r>
+      <w:r>
+        <w:rPr>
+          <w:rFonts w:ascii="Bookman Old Style" w:hAnsi="Bookman Old Style"/>
+        </w:rPr>
+        <w:t xml:space="preserve"> declared with </w:t>
+      </w:r>
+      <w:r>
+        <w:rPr>
+          <w:rFonts w:ascii="Bookman Old Style" w:hAnsi="Bookman Old Style"/>
+        </w:rPr>
+        <w:t>“var” keyword has wide scope, accessible outside the block.</w:t>
+      </w:r>
+    </w:p>
+    <w:p>
+      <w:pPr>
+        <w:spacing w:after="0"/>
+        <w:rPr>
+          <w:rFonts w:ascii="Bookman Old Style" w:hAnsi="Bookman Old Style"/>
+        </w:rPr>
+      </w:pPr>
+      <w:r>
+        <w:rPr>
+          <w:noProof/>
+          <w:lang w:eastAsia="en-IN" w:bidi="hi-IN"/>
+        </w:rPr>
+        <w:drawing>
+          <wp:inline distT="0" distB="0" distL="0" distR="0" wp14:anchorId="3B92827D" wp14:editId="5B158AF5">
+            <wp:extent cx="5395364" cy="2297736"/>
+            <wp:effectExtent l="0" t="0" r="0" b="0"/>
+            <wp:docPr id="1" name="Picture 1"/>
+            <wp:cNvGraphicFramePr>
+              <a:graphicFrameLocks xmlns:a="http://schemas.openxmlformats.org/drawingml/2006/main" noChangeAspect="1"/>
+            </wp:cNvGraphicFramePr>
+            <a:graphic xmlns:a="http://schemas.openxmlformats.org/drawingml/2006/main">
+              <a:graphicData uri="http://schemas.openxmlformats.org/drawingml/2006/picture">
+                <pic:pic xmlns:pic="http://schemas.openxmlformats.org/drawingml/2006/picture">
+                  <pic:nvPicPr>
+                    <pic:cNvPr id="1" name=""/>
+                    <pic:cNvPicPr/>
+                  </pic:nvPicPr>
+                  <pic:blipFill>
+                    <a:blip r:embed="rId5"/>
+                    <a:stretch>
+                      <a:fillRect/>
+                    </a:stretch>
+                  </pic:blipFill>
+                  <pic:spPr>
+                    <a:xfrm>
+                      <a:off x="0" y="0"/>
+                      <a:ext cx="5446109" cy="2319347"/>
+                    </a:xfrm>
+                    <a:prstGeom prst="rect">
+                      <a:avLst/>
+                    </a:prstGeom>
+                  </pic:spPr>
+                </pic:pic>
+              </a:graphicData>
+            </a:graphic>
+          </wp:inline>
+        </w:drawing>
+      </w:r>
+      <w:bookmarkStart w:id="0" w:name="_GoBack"/>
+      <w:bookmarkEnd w:id="0"/>
     </w:p>
     <w:sectPr>
       <w:pgSz w:w="11906" w:h="16838"/>

</xml_diff>

<commit_message>
Added Specific Routing File
</commit_message>
<xml_diff>
--- a/AngularNotes/Basic.docx
+++ b/AngularNotes/Basic.docx
@@ -6702,8 +6702,605 @@
           <w:rFonts w:ascii="Bookman Old Style" w:hAnsi="Bookman Old Style"/>
         </w:rPr>
       </w:pPr>
+    </w:p>
+    <w:p>
+      <w:pPr>
+        <w:spacing w:after="0"/>
+        <w:rPr>
+          <w:rFonts w:ascii="Bookman Old Style" w:hAnsi="Bookman Old Style"/>
+          <w:b/>
+          <w:bCs/>
+        </w:rPr>
+      </w:pPr>
+      <w:r>
+        <w:rPr>
+          <w:rFonts w:ascii="Bookman Old Style" w:hAnsi="Bookman Old Style"/>
+          <w:b/>
+          <w:bCs/>
+        </w:rPr>
+        <w:t xml:space="preserve">The </w:t>
+      </w:r>
+      <w:proofErr w:type="spellStart"/>
+      <w:r>
+        <w:rPr>
+          <w:rFonts w:ascii="Bookman Old Style" w:hAnsi="Bookman Old Style"/>
+          <w:b/>
+          <w:bCs/>
+        </w:rPr>
+        <w:t>RxJS</w:t>
+      </w:r>
+      <w:proofErr w:type="spellEnd"/>
+      <w:r>
+        <w:rPr>
+          <w:rFonts w:ascii="Bookman Old Style" w:hAnsi="Bookman Old Style"/>
+          <w:b/>
+          <w:bCs/>
+        </w:rPr>
+        <w:t xml:space="preserve"> library</w:t>
+      </w:r>
+    </w:p>
+    <w:p>
+      <w:pPr>
+        <w:spacing w:after="0"/>
+        <w:rPr>
+          <w:rFonts w:ascii="Helvetica" w:hAnsi="Helvetica"/>
+          <w:color w:val="444444"/>
+          <w:spacing w:val="5"/>
+          <w:sz w:val="21"/>
+          <w:szCs w:val="21"/>
+          <w:shd w:val="clear" w:color="auto" w:fill="FFFFFF"/>
+        </w:rPr>
+      </w:pPr>
+      <w:proofErr w:type="spellStart"/>
+      <w:r>
+        <w:rPr>
+          <w:rFonts w:ascii="Helvetica" w:hAnsi="Helvetica"/>
+          <w:color w:val="444444"/>
+          <w:spacing w:val="5"/>
+          <w:sz w:val="21"/>
+          <w:szCs w:val="21"/>
+          <w:shd w:val="clear" w:color="auto" w:fill="FFFFFF"/>
+        </w:rPr>
+        <w:t>RxJS</w:t>
+      </w:r>
+      <w:proofErr w:type="spellEnd"/>
+      <w:r>
+        <w:rPr>
+          <w:rFonts w:ascii="Helvetica" w:hAnsi="Helvetica"/>
+          <w:color w:val="444444"/>
+          <w:spacing w:val="5"/>
+          <w:sz w:val="21"/>
+          <w:szCs w:val="21"/>
+          <w:shd w:val="clear" w:color="auto" w:fill="FFFFFF"/>
+        </w:rPr>
+        <w:t xml:space="preserve"> (Reactive Extensions for JavaScript) </w:t>
+      </w:r>
+      <w:r>
+        <w:rPr>
+          <w:rFonts w:ascii="Helvetica" w:hAnsi="Helvetica"/>
+          <w:b/>
+          <w:bCs/>
+          <w:color w:val="444444"/>
+          <w:spacing w:val="5"/>
+          <w:sz w:val="21"/>
+          <w:szCs w:val="21"/>
+          <w:shd w:val="clear" w:color="auto" w:fill="FFFFFF"/>
+        </w:rPr>
+        <w:t xml:space="preserve">is a library for reactive programming using observables </w:t>
+      </w:r>
+      <w:r>
+        <w:rPr>
+          <w:rFonts w:ascii="Helvetica" w:hAnsi="Helvetica"/>
+          <w:color w:val="444444"/>
+          <w:spacing w:val="5"/>
+          <w:sz w:val="21"/>
+          <w:szCs w:val="21"/>
+          <w:shd w:val="clear" w:color="auto" w:fill="FFFFFF"/>
+        </w:rPr>
+        <w:t xml:space="preserve">that makes it easier to compose asynchronous or </w:t>
+      </w:r>
+      <w:proofErr w:type="spellStart"/>
+      <w:r>
+        <w:rPr>
+          <w:rFonts w:ascii="Helvetica" w:hAnsi="Helvetica"/>
+          <w:color w:val="444444"/>
+          <w:spacing w:val="5"/>
+          <w:sz w:val="21"/>
+          <w:szCs w:val="21"/>
+          <w:shd w:val="clear" w:color="auto" w:fill="FFFFFF"/>
+        </w:rPr>
+        <w:t>callback</w:t>
+      </w:r>
+      <w:proofErr w:type="spellEnd"/>
+      <w:r>
+        <w:rPr>
+          <w:rFonts w:ascii="Helvetica" w:hAnsi="Helvetica"/>
+          <w:color w:val="444444"/>
+          <w:spacing w:val="5"/>
+          <w:sz w:val="21"/>
+          <w:szCs w:val="21"/>
+          <w:shd w:val="clear" w:color="auto" w:fill="FFFFFF"/>
+        </w:rPr>
+        <w:t>-based code.</w:t>
+      </w:r>
+    </w:p>
+    <w:p>
+      <w:pPr>
+        <w:spacing w:after="0"/>
+        <w:rPr>
+          <w:rFonts w:ascii="Helvetica" w:hAnsi="Helvetica"/>
+          <w:color w:val="444444"/>
+          <w:spacing w:val="5"/>
+          <w:sz w:val="21"/>
+          <w:szCs w:val="21"/>
+          <w:shd w:val="clear" w:color="auto" w:fill="FFFFFF"/>
+        </w:rPr>
+      </w:pPr>
+      <w:r>
+        <w:rPr>
+          <w:rFonts w:ascii="Helvetica" w:hAnsi="Helvetica"/>
+          <w:color w:val="444444"/>
+          <w:spacing w:val="5"/>
+          <w:sz w:val="21"/>
+          <w:szCs w:val="21"/>
+          <w:shd w:val="clear" w:color="auto" w:fill="FFFFFF"/>
+        </w:rPr>
+        <w:t xml:space="preserve">It includes </w:t>
+      </w:r>
+      <w:proofErr w:type="spellStart"/>
+      <w:r>
+        <w:rPr>
+          <w:rFonts w:ascii="Helvetica" w:hAnsi="Helvetica"/>
+          <w:color w:val="444444"/>
+          <w:spacing w:val="5"/>
+          <w:sz w:val="21"/>
+          <w:szCs w:val="21"/>
+          <w:shd w:val="clear" w:color="auto" w:fill="FFFFFF"/>
+        </w:rPr>
+        <w:t>catchError</w:t>
+      </w:r>
+      <w:proofErr w:type="spellEnd"/>
+      <w:r>
+        <w:rPr>
+          <w:rFonts w:ascii="Helvetica" w:hAnsi="Helvetica"/>
+          <w:color w:val="444444"/>
+          <w:spacing w:val="5"/>
+          <w:sz w:val="21"/>
+          <w:szCs w:val="21"/>
+          <w:shd w:val="clear" w:color="auto" w:fill="FFFFFF"/>
+        </w:rPr>
+        <w:t xml:space="preserve">, </w:t>
+      </w:r>
+      <w:proofErr w:type="spellStart"/>
+      <w:r>
+        <w:rPr>
+          <w:rFonts w:ascii="Helvetica" w:hAnsi="Helvetica"/>
+          <w:color w:val="444444"/>
+          <w:spacing w:val="5"/>
+          <w:sz w:val="21"/>
+          <w:szCs w:val="21"/>
+          <w:shd w:val="clear" w:color="auto" w:fill="FFFFFF"/>
+        </w:rPr>
+        <w:t>throwError</w:t>
+      </w:r>
+      <w:proofErr w:type="spellEnd"/>
+      <w:r>
+        <w:rPr>
+          <w:rFonts w:ascii="Helvetica" w:hAnsi="Helvetica"/>
+          <w:color w:val="444444"/>
+          <w:spacing w:val="5"/>
+          <w:sz w:val="21"/>
+          <w:szCs w:val="21"/>
+          <w:shd w:val="clear" w:color="auto" w:fill="FFFFFF"/>
+        </w:rPr>
+        <w:t xml:space="preserve">, </w:t>
+      </w:r>
+      <w:r>
+        <w:rPr>
+          <w:rFonts w:ascii="Helvetica" w:hAnsi="Helvetica"/>
+          <w:color w:val="444444"/>
+          <w:spacing w:val="5"/>
+          <w:sz w:val="21"/>
+          <w:szCs w:val="21"/>
+          <w:shd w:val="clear" w:color="auto" w:fill="FFFFFF"/>
+        </w:rPr>
+        <w:t>Observable</w:t>
+      </w:r>
+    </w:p>
+    <w:p>
+      <w:pPr>
+        <w:spacing w:after="0"/>
+        <w:rPr>
+          <w:rFonts w:ascii="Helvetica" w:hAnsi="Helvetica"/>
+          <w:color w:val="444444"/>
+          <w:spacing w:val="5"/>
+          <w:sz w:val="21"/>
+          <w:szCs w:val="21"/>
+          <w:shd w:val="clear" w:color="auto" w:fill="FFFFFF"/>
+        </w:rPr>
+      </w:pPr>
+    </w:p>
+    <w:p>
+      <w:pPr>
+        <w:spacing w:after="0"/>
+        <w:rPr>
+          <w:rFonts w:ascii="Helvetica" w:hAnsi="Helvetica"/>
+          <w:color w:val="444444"/>
+          <w:spacing w:val="5"/>
+          <w:sz w:val="21"/>
+          <w:szCs w:val="21"/>
+          <w:shd w:val="clear" w:color="auto" w:fill="FFFFFF"/>
+        </w:rPr>
+      </w:pPr>
+    </w:p>
+    <w:p>
+      <w:pPr>
+        <w:spacing w:after="0"/>
+        <w:rPr>
+          <w:rFonts w:ascii="Bookman Old Style" w:hAnsi="Bookman Old Style"/>
+        </w:rPr>
+      </w:pPr>
+      <w:proofErr w:type="spellStart"/>
+      <w:proofErr w:type="gramStart"/>
+      <w:r>
+        <w:rPr>
+          <w:rFonts w:ascii="Bookman Old Style" w:hAnsi="Bookman Old Style"/>
+          <w:b/>
+          <w:bCs/>
+        </w:rPr>
+        <w:t>CommonModule</w:t>
+      </w:r>
+      <w:proofErr w:type="spellEnd"/>
+      <w:r>
+        <w:rPr>
+          <w:rFonts w:ascii="Bookman Old Style" w:hAnsi="Bookman Old Style"/>
+          <w:b/>
+          <w:bCs/>
+        </w:rPr>
+        <w:t xml:space="preserve"> :</w:t>
+      </w:r>
+      <w:proofErr w:type="gramEnd"/>
+      <w:r>
+        <w:rPr>
+          <w:rFonts w:ascii="Bookman Old Style" w:hAnsi="Bookman Old Style"/>
+          <w:b/>
+          <w:bCs/>
+        </w:rPr>
+        <w:t xml:space="preserve"> </w:t>
+      </w:r>
+      <w:r>
+        <w:rPr>
+          <w:rFonts w:ascii="Bookman Old Style" w:hAnsi="Bookman Old Style"/>
+        </w:rPr>
+        <w:t>NGMODULE</w:t>
+      </w:r>
+    </w:p>
+    <w:p>
+      <w:pPr>
+        <w:spacing w:after="0"/>
+        <w:rPr>
+          <w:rFonts w:ascii="Bookman Old Style" w:hAnsi="Bookman Old Style"/>
+        </w:rPr>
+      </w:pPr>
+      <w:r>
+        <w:rPr>
+          <w:rFonts w:ascii="Bookman Old Style" w:hAnsi="Bookman Old Style"/>
+        </w:rPr>
+        <w:t xml:space="preserve">Exports all the basic Angular directives and pipes, such as </w:t>
+      </w:r>
+      <w:proofErr w:type="spellStart"/>
+      <w:r>
+        <w:rPr>
+          <w:rFonts w:ascii="Bookman Old Style" w:hAnsi="Bookman Old Style"/>
+        </w:rPr>
+        <w:t>NgIf</w:t>
+      </w:r>
+      <w:proofErr w:type="spellEnd"/>
+      <w:r>
+        <w:rPr>
+          <w:rFonts w:ascii="Bookman Old Style" w:hAnsi="Bookman Old Style"/>
+        </w:rPr>
+        <w:t xml:space="preserve">, </w:t>
+      </w:r>
+      <w:proofErr w:type="spellStart"/>
+      <w:r>
+        <w:rPr>
+          <w:rFonts w:ascii="Bookman Old Style" w:hAnsi="Bookman Old Style"/>
+        </w:rPr>
+        <w:t>NgForOf</w:t>
+      </w:r>
+      <w:proofErr w:type="spellEnd"/>
+      <w:r>
+        <w:rPr>
+          <w:rFonts w:ascii="Bookman Old Style" w:hAnsi="Bookman Old Style"/>
+        </w:rPr>
+        <w:t xml:space="preserve">, </w:t>
+      </w:r>
+      <w:proofErr w:type="spellStart"/>
+      <w:r>
+        <w:rPr>
+          <w:rFonts w:ascii="Bookman Old Style" w:hAnsi="Bookman Old Style"/>
+        </w:rPr>
+        <w:t>DecimalPipe</w:t>
+      </w:r>
+      <w:proofErr w:type="spellEnd"/>
+      <w:r>
+        <w:rPr>
+          <w:rFonts w:ascii="Bookman Old Style" w:hAnsi="Bookman Old Style"/>
+        </w:rPr>
+        <w:t xml:space="preserve">, and so on. Re-exported by </w:t>
+      </w:r>
+      <w:proofErr w:type="spellStart"/>
+      <w:r>
+        <w:rPr>
+          <w:rFonts w:ascii="Bookman Old Style" w:hAnsi="Bookman Old Style"/>
+        </w:rPr>
+        <w:t>BrowserModule</w:t>
+      </w:r>
+      <w:proofErr w:type="spellEnd"/>
+      <w:r>
+        <w:rPr>
+          <w:rFonts w:ascii="Bookman Old Style" w:hAnsi="Bookman Old Style"/>
+        </w:rPr>
+        <w:t xml:space="preserve">, which is included automatically in the root </w:t>
+      </w:r>
+      <w:proofErr w:type="spellStart"/>
+      <w:r>
+        <w:rPr>
+          <w:rFonts w:ascii="Bookman Old Style" w:hAnsi="Bookman Old Style"/>
+        </w:rPr>
+        <w:t>AppModule</w:t>
+      </w:r>
+      <w:proofErr w:type="spellEnd"/>
+      <w:r>
+        <w:rPr>
+          <w:rFonts w:ascii="Bookman Old Style" w:hAnsi="Bookman Old Style"/>
+        </w:rPr>
+        <w:t xml:space="preserve"> when you create a new app with the CLI new command.</w:t>
+      </w:r>
+    </w:p>
+    <w:p>
+      <w:pPr>
+        <w:spacing w:after="0"/>
+        <w:rPr>
+          <w:rFonts w:ascii="Bookman Old Style" w:hAnsi="Bookman Old Style"/>
+        </w:rPr>
+      </w:pPr>
+    </w:p>
+    <w:p>
+      <w:pPr>
+        <w:pStyle w:val="Heading1"/>
+        <w:spacing w:before="0"/>
+        <w:rPr>
+          <w:color w:val="auto"/>
+        </w:rPr>
+      </w:pPr>
+      <w:proofErr w:type="spellStart"/>
+      <w:proofErr w:type="gramStart"/>
+      <w:r>
+        <w:rPr>
+          <w:rFonts w:ascii="Bookman Old Style" w:eastAsiaTheme="minorHAnsi" w:hAnsi="Bookman Old Style" w:cstheme="minorBidi"/>
+          <w:b/>
+          <w:bCs/>
+          <w:color w:val="auto"/>
+          <w:sz w:val="22"/>
+          <w:szCs w:val="22"/>
+        </w:rPr>
+        <w:t>FormsModule</w:t>
+      </w:r>
+      <w:proofErr w:type="spellEnd"/>
+      <w:r>
+        <w:rPr>
+          <w:rFonts w:ascii="Bookman Old Style" w:eastAsiaTheme="minorHAnsi" w:hAnsi="Bookman Old Style" w:cstheme="minorBidi"/>
+          <w:b/>
+          <w:bCs/>
+          <w:color w:val="auto"/>
+          <w:sz w:val="22"/>
+          <w:szCs w:val="22"/>
+        </w:rPr>
+        <w:t xml:space="preserve"> :</w:t>
+      </w:r>
+      <w:proofErr w:type="gramEnd"/>
+      <w:r>
+        <w:rPr>
+          <w:b/>
+          <w:bCs/>
+          <w:color w:val="333333"/>
+        </w:rPr>
+        <w:t xml:space="preserve"> </w:t>
+      </w:r>
+      <w:r>
+        <w:rPr>
+          <w:rFonts w:ascii="Bookman Old Style" w:eastAsiaTheme="minorHAnsi" w:hAnsi="Bookman Old Style" w:cstheme="minorBidi"/>
+          <w:color w:val="auto"/>
+          <w:sz w:val="22"/>
+          <w:szCs w:val="22"/>
+        </w:rPr>
+        <w:t>NGMODULE</w:t>
+      </w:r>
+    </w:p>
+    <w:p>
+      <w:pPr>
+        <w:pStyle w:val="NormalWeb"/>
+        <w:shd w:val="clear" w:color="auto" w:fill="FFFFFF"/>
+        <w:spacing w:before="210" w:beforeAutospacing="0" w:after="0" w:afterAutospacing="0"/>
+        <w:rPr>
+          <w:rFonts w:ascii="Helvetica" w:hAnsi="Helvetica"/>
+          <w:color w:val="444444"/>
+          <w:sz w:val="21"/>
+          <w:szCs w:val="21"/>
+        </w:rPr>
+      </w:pPr>
+      <w:r>
+        <w:rPr>
+          <w:rFonts w:ascii="Helvetica" w:hAnsi="Helvetica"/>
+          <w:b/>
+          <w:bCs/>
+          <w:color w:val="444444"/>
+          <w:sz w:val="21"/>
+          <w:szCs w:val="21"/>
+        </w:rPr>
+        <w:t>Exports the required providers and directives for template-driven forms</w:t>
+      </w:r>
+      <w:r>
+        <w:rPr>
+          <w:rFonts w:ascii="Helvetica" w:hAnsi="Helvetica"/>
+          <w:color w:val="444444"/>
+          <w:sz w:val="21"/>
+          <w:szCs w:val="21"/>
+        </w:rPr>
+        <w:t xml:space="preserve">, making them available for import by </w:t>
+      </w:r>
+      <w:proofErr w:type="spellStart"/>
+      <w:r>
+        <w:rPr>
+          <w:rFonts w:ascii="Helvetica" w:hAnsi="Helvetica"/>
+          <w:color w:val="444444"/>
+          <w:sz w:val="21"/>
+          <w:szCs w:val="21"/>
+        </w:rPr>
+        <w:t>NgModules</w:t>
+      </w:r>
+      <w:proofErr w:type="spellEnd"/>
+      <w:r>
+        <w:rPr>
+          <w:rFonts w:ascii="Helvetica" w:hAnsi="Helvetica"/>
+          <w:color w:val="444444"/>
+          <w:sz w:val="21"/>
+          <w:szCs w:val="21"/>
+        </w:rPr>
+        <w:t xml:space="preserve"> that import this module.</w:t>
+      </w:r>
+    </w:p>
+    <w:p>
+      <w:pPr>
+        <w:spacing w:after="0"/>
+        <w:rPr>
+          <w:rFonts w:ascii="Bookman Old Style" w:hAnsi="Bookman Old Style"/>
+        </w:rPr>
+      </w:pPr>
+    </w:p>
+    <w:p>
+      <w:pPr>
+        <w:spacing w:after="0"/>
+        <w:rPr>
+          <w:rFonts w:ascii="Bookman Old Style" w:hAnsi="Bookman Old Style"/>
+          <w:b/>
+          <w:bCs/>
+        </w:rPr>
+      </w:pPr>
+      <w:proofErr w:type="spellStart"/>
+      <w:r>
+        <w:rPr>
+          <w:rFonts w:ascii="Bookman Old Style" w:hAnsi="Bookman Old Style"/>
+          <w:b/>
+          <w:bCs/>
+        </w:rPr>
+        <w:t>NgModules</w:t>
+      </w:r>
       <w:bookmarkStart w:id="0" w:name="_GoBack"/>
       <w:bookmarkEnd w:id="0"/>
+      <w:proofErr w:type="spellEnd"/>
+    </w:p>
+    <w:p>
+      <w:pPr>
+        <w:spacing w:after="0"/>
+        <w:rPr>
+          <w:rFonts w:ascii="Bookman Old Style" w:hAnsi="Bookman Old Style"/>
+        </w:rPr>
+      </w:pPr>
+      <w:proofErr w:type="spellStart"/>
+      <w:r>
+        <w:rPr>
+          <w:rFonts w:ascii="Bookman Old Style" w:hAnsi="Bookman Old Style"/>
+        </w:rPr>
+        <w:t>NgModules</w:t>
+      </w:r>
+      <w:proofErr w:type="spellEnd"/>
+      <w:r>
+        <w:rPr>
+          <w:rFonts w:ascii="Bookman Old Style" w:hAnsi="Bookman Old Style"/>
+        </w:rPr>
+        <w:t xml:space="preserve"> configure the injector and the compiler and help organize related things together.</w:t>
+      </w:r>
+    </w:p>
+    <w:p>
+      <w:pPr>
+        <w:spacing w:after="0"/>
+        <w:rPr>
+          <w:rFonts w:ascii="Bookman Old Style" w:hAnsi="Bookman Old Style"/>
+        </w:rPr>
+      </w:pPr>
+    </w:p>
+    <w:p>
+      <w:pPr>
+        <w:spacing w:after="0"/>
+        <w:rPr>
+          <w:rFonts w:ascii="Bookman Old Style" w:hAnsi="Bookman Old Style"/>
+        </w:rPr>
+      </w:pPr>
+      <w:r>
+        <w:rPr>
+          <w:rFonts w:ascii="Bookman Old Style" w:hAnsi="Bookman Old Style"/>
+        </w:rPr>
+        <w:t xml:space="preserve">An </w:t>
+      </w:r>
+      <w:proofErr w:type="spellStart"/>
+      <w:r>
+        <w:rPr>
+          <w:rFonts w:ascii="Bookman Old Style" w:hAnsi="Bookman Old Style"/>
+        </w:rPr>
+        <w:t>NgModule</w:t>
+      </w:r>
+      <w:proofErr w:type="spellEnd"/>
+      <w:r>
+        <w:rPr>
+          <w:rFonts w:ascii="Bookman Old Style" w:hAnsi="Bookman Old Style"/>
+        </w:rPr>
+        <w:t xml:space="preserve"> is a class marked by the @</w:t>
+      </w:r>
+      <w:proofErr w:type="spellStart"/>
+      <w:r>
+        <w:rPr>
+          <w:rFonts w:ascii="Bookman Old Style" w:hAnsi="Bookman Old Style"/>
+        </w:rPr>
+        <w:t>NgModule</w:t>
+      </w:r>
+      <w:proofErr w:type="spellEnd"/>
+      <w:r>
+        <w:rPr>
+          <w:rFonts w:ascii="Bookman Old Style" w:hAnsi="Bookman Old Style"/>
+        </w:rPr>
+        <w:t xml:space="preserve"> decorator. @</w:t>
+      </w:r>
+      <w:proofErr w:type="spellStart"/>
+      <w:r>
+        <w:rPr>
+          <w:rFonts w:ascii="Bookman Old Style" w:hAnsi="Bookman Old Style"/>
+        </w:rPr>
+        <w:t>NgModule</w:t>
+      </w:r>
+      <w:proofErr w:type="spellEnd"/>
+      <w:r>
+        <w:rPr>
+          <w:rFonts w:ascii="Bookman Old Style" w:hAnsi="Bookman Old Style"/>
+        </w:rPr>
+        <w:t xml:space="preserve"> takes a metadata object that describes how to compile a component's template and how to create an injector at runtime. It identifies the module's own components, directives, and pipes, making some of them public, through the exports property, so that external components can use them. @</w:t>
+      </w:r>
+      <w:proofErr w:type="spellStart"/>
+      <w:r>
+        <w:rPr>
+          <w:rFonts w:ascii="Bookman Old Style" w:hAnsi="Bookman Old Style"/>
+        </w:rPr>
+        <w:t>NgModule</w:t>
+      </w:r>
+      <w:proofErr w:type="spellEnd"/>
+      <w:r>
+        <w:rPr>
+          <w:rFonts w:ascii="Bookman Old Style" w:hAnsi="Bookman Old Style"/>
+        </w:rPr>
+        <w:t xml:space="preserve"> can also add service providers to the application dependency injectors.</w:t>
+      </w:r>
     </w:p>
     <w:sectPr>
       <w:pgSz w:w="11906" w:h="16838"/>

</xml_diff>

<commit_message>
Updated the files and Added the FactoryDesignPattern logic
</commit_message>
<xml_diff>
--- a/AngularNotes/Basic.docx
+++ b/AngularNotes/Basic.docx
@@ -3467,7 +3467,15 @@
         <w:rPr>
           <w:rFonts w:ascii="Bookman Old Style" w:hAnsi="Bookman Old Style"/>
         </w:rPr>
-        <w:t>In Angular, constants are similar to the services which are used to define the global data. Constants are declared using the keyword “constant”. They are created using constant dependency and can be injected anywhere in controller or services.</w:t>
+        <w:t>In Angular, constants are similar to the services which are used to define the global data. Constants are declared using the keyword “const</w:t>
+      </w:r>
+      <w:bookmarkStart w:id="0" w:name="_GoBack"/>
+      <w:bookmarkEnd w:id="0"/>
+      <w:r>
+        <w:rPr>
+          <w:rFonts w:ascii="Bookman Old Style" w:hAnsi="Bookman Old Style"/>
+        </w:rPr>
+        <w:t>”. They are created using constant dependency and can be injected anywhere in controller or services.</w:t>
       </w:r>
     </w:p>
     <w:p>
@@ -3688,7 +3696,13 @@
         <w:rPr>
           <w:rFonts w:ascii="Bookman Old Style" w:hAnsi="Bookman Old Style"/>
         </w:rPr>
-        <w:t>Angular.isNumber</w:t>
+        <w:t>a</w:t>
+      </w:r>
+      <w:r>
+        <w:rPr>
+          <w:rFonts w:ascii="Bookman Old Style" w:hAnsi="Bookman Old Style"/>
+        </w:rPr>
+        <w:t>ngular.isNumber</w:t>
       </w:r>
       <w:proofErr w:type="spellEnd"/>
       <w:r>
@@ -7198,8 +7212,6 @@
         </w:rPr>
         <w:t>NgModules</w:t>
       </w:r>
-      <w:bookmarkStart w:id="0" w:name="_GoBack"/>
-      <w:bookmarkEnd w:id="0"/>
       <w:proofErr w:type="spellEnd"/>
     </w:p>
     <w:p>

</xml_diff>